<commit_message>
update market making model paper
</commit_message>
<xml_diff>
--- a/papers&notes/ExploringMarketMakingStrategyforHighFrequencyTrading_AnAgent-BasedApproach/做市商建模.docx
+++ b/papers&notes/ExploringMarketMakingStrategyforHighFrequencyTrading_AnAgent-BasedApproach/做市商建模.docx
@@ -1140,7 +1140,19 @@
                 <w:rPr>
                   <w:rFonts w:ascii="Cambria Math" w:eastAsia="简宋" w:hAnsi="Cambria Math" w:cs="Times New Roman"/>
                 </w:rPr>
-                <m:t>t-1</m:t>
+                <m:t>t</m:t>
+              </m:r>
+              <m:r>
+                <w:rPr>
+                  <w:rFonts w:ascii="Cambria Math" w:eastAsia="简宋" w:hAnsi="Cambria Math" w:cs="Times New Roman"/>
+                </w:rPr>
+                <m:t>-</m:t>
+              </m:r>
+              <m:r>
+                <w:rPr>
+                  <w:rFonts w:ascii="Cambria Math" w:eastAsia="简宋" w:hAnsi="Cambria Math" w:cs="Times New Roman"/>
+                </w:rPr>
+                <m:t>1</m:t>
               </m:r>
             </m:sub>
           </m:sSub>
@@ -1261,7 +1273,13 @@
                 <w:rPr>
                   <w:rFonts w:ascii="Cambria Math" w:eastAsia="简宋" w:hAnsi="Cambria Math" w:cs="Times New Roman"/>
                 </w:rPr>
-                <m:t>LF</m:t>
+                <m:t>L</m:t>
+              </m:r>
+              <m:r>
+                <w:rPr>
+                  <w:rFonts w:ascii="Cambria Math" w:eastAsia="简宋" w:hAnsi="Cambria Math" w:cs="Times New Roman"/>
+                </w:rPr>
+                <m:t>F</m:t>
               </m:r>
             </m:e>
             <m:sup>
@@ -1277,7 +1295,19 @@
             <w:rPr>
               <w:rFonts w:ascii="Cambria Math" w:eastAsia="简宋" w:hAnsi="Cambria Math" w:cs="Times New Roman"/>
             </w:rPr>
-            <m:t xml:space="preserve">_ER= </m:t>
+            <m:t>_</m:t>
+          </m:r>
+          <m:r>
+            <w:rPr>
+              <w:rFonts w:ascii="Cambria Math" w:eastAsia="简宋" w:hAnsi="Cambria Math" w:cs="Times New Roman"/>
+            </w:rPr>
+            <m:t>ER</m:t>
+          </m:r>
+          <m:r>
+            <w:rPr>
+              <w:rFonts w:ascii="Cambria Math" w:eastAsia="简宋" w:hAnsi="Cambria Math" w:cs="Times New Roman"/>
+            </w:rPr>
+            <m:t xml:space="preserve">= </m:t>
           </m:r>
           <m:sSubSup>
             <m:sSubSupPr>
@@ -1528,7 +1558,13 @@
                 <w:rPr>
                   <w:rFonts w:ascii="Cambria Math" w:eastAsia="简宋" w:hAnsi="Cambria Math" w:cs="Times New Roman"/>
                 </w:rPr>
-                <m:t>j=1</m:t>
+                <m:t>j</m:t>
+              </m:r>
+              <m:r>
+                <w:rPr>
+                  <w:rFonts w:ascii="Cambria Math" w:eastAsia="简宋" w:hAnsi="Cambria Math" w:cs="Times New Roman"/>
+                </w:rPr>
+                <m:t>=1</m:t>
               </m:r>
             </m:sub>
             <m:sup>
@@ -1623,7 +1659,19 @@
                                 <w:rPr>
                                   <w:rFonts w:ascii="Cambria Math" w:eastAsia="简宋" w:hAnsi="Cambria Math" w:cs="Times New Roman"/>
                                 </w:rPr>
-                                <m:t>t-1</m:t>
+                                <m:t>t</m:t>
+                              </m:r>
+                              <m:r>
+                                <w:rPr>
+                                  <w:rFonts w:ascii="Cambria Math" w:eastAsia="简宋" w:hAnsi="Cambria Math" w:cs="Times New Roman"/>
+                                </w:rPr>
+                                <m:t>-</m:t>
+                              </m:r>
+                              <m:r>
+                                <w:rPr>
+                                  <w:rFonts w:ascii="Cambria Math" w:eastAsia="简宋" w:hAnsi="Cambria Math" w:cs="Times New Roman"/>
+                                </w:rPr>
+                                <m:t>1</m:t>
                               </m:r>
                             </m:sub>
                           </m:sSub>
@@ -1651,7 +1699,31 @@
                                 <w:rPr>
                                   <w:rFonts w:ascii="Cambria Math" w:eastAsia="简宋" w:hAnsi="Cambria Math" w:cs="Times New Roman"/>
                                 </w:rPr>
-                                <m:t>t-j-1</m:t>
+                                <m:t>t</m:t>
+                              </m:r>
+                              <m:r>
+                                <w:rPr>
+                                  <w:rFonts w:ascii="Cambria Math" w:eastAsia="简宋" w:hAnsi="Cambria Math" w:cs="Times New Roman"/>
+                                </w:rPr>
+                                <m:t>-</m:t>
+                              </m:r>
+                              <m:r>
+                                <w:rPr>
+                                  <w:rFonts w:ascii="Cambria Math" w:eastAsia="简宋" w:hAnsi="Cambria Math" w:cs="Times New Roman"/>
+                                </w:rPr>
+                                <m:t>j</m:t>
+                              </m:r>
+                              <m:r>
+                                <w:rPr>
+                                  <w:rFonts w:ascii="Cambria Math" w:eastAsia="简宋" w:hAnsi="Cambria Math" w:cs="Times New Roman"/>
+                                </w:rPr>
+                                <m:t>-</m:t>
+                              </m:r>
+                              <m:r>
+                                <w:rPr>
+                                  <w:rFonts w:ascii="Cambria Math" w:eastAsia="简宋" w:hAnsi="Cambria Math" w:cs="Times New Roman"/>
+                                </w:rPr>
+                                <m:t>1</m:t>
                               </m:r>
                             </m:sub>
                           </m:sSub>
@@ -1707,7 +1779,19 @@
             <w:rPr>
               <w:rFonts w:ascii="Cambria Math" w:eastAsia="简宋" w:hAnsi="Cambria Math" w:cs="Times New Roman"/>
             </w:rPr>
-            <m:t>×N(0,1)</m:t>
+            <m:t>×</m:t>
+          </m:r>
+          <m:r>
+            <w:rPr>
+              <w:rFonts w:ascii="Cambria Math" w:eastAsia="简宋" w:hAnsi="Cambria Math" w:cs="Times New Roman"/>
+            </w:rPr>
+            <m:t>N</m:t>
+          </m:r>
+          <m:r>
+            <w:rPr>
+              <w:rFonts w:ascii="Cambria Math" w:eastAsia="简宋" w:hAnsi="Cambria Math" w:cs="Times New Roman"/>
+            </w:rPr>
+            <m:t>(0,1)</m:t>
           </m:r>
         </m:oMath>
       </m:oMathPara>
@@ -2682,7 +2766,19 @@
                     <w:rPr>
                       <w:rFonts w:ascii="Cambria Math" w:eastAsia="简宋" w:hAnsi="Cambria Math" w:cs="Times New Roman"/>
                     </w:rPr>
-                    <m:t>t-1</m:t>
+                    <m:t>t</m:t>
+                  </m:r>
+                  <m:r>
+                    <w:rPr>
+                      <w:rFonts w:ascii="Cambria Math" w:eastAsia="简宋" w:hAnsi="Cambria Math" w:cs="Times New Roman"/>
+                    </w:rPr>
+                    <m:t>-</m:t>
+                  </m:r>
+                  <m:r>
+                    <w:rPr>
+                      <w:rFonts w:ascii="Cambria Math" w:eastAsia="简宋" w:hAnsi="Cambria Math" w:cs="Times New Roman"/>
+                    </w:rPr>
+                    <m:t>1</m:t>
                   </m:r>
                 </m:sub>
               </m:sSub>
@@ -2831,7 +2927,19 @@
                     <w:rPr>
                       <w:rFonts w:ascii="Cambria Math" w:eastAsia="简宋" w:hAnsi="Cambria Math" w:cs="Times New Roman"/>
                     </w:rPr>
-                    <m:t>t-1</m:t>
+                    <m:t>t</m:t>
+                  </m:r>
+                  <m:r>
+                    <w:rPr>
+                      <w:rFonts w:ascii="Cambria Math" w:eastAsia="简宋" w:hAnsi="Cambria Math" w:cs="Times New Roman"/>
+                    </w:rPr>
+                    <m:t>-</m:t>
+                  </m:r>
+                  <m:r>
+                    <w:rPr>
+                      <w:rFonts w:ascii="Cambria Math" w:eastAsia="简宋" w:hAnsi="Cambria Math" w:cs="Times New Roman"/>
+                    </w:rPr>
+                    <m:t>1</m:t>
                   </m:r>
                 </m:sub>
               </m:sSub>
@@ -3507,7 +3615,19 @@
                 <w:rPr>
                   <w:rFonts w:ascii="Cambria Math" w:eastAsia="简宋" w:hAnsi="Cambria Math" w:cs="Times New Roman"/>
                 </w:rPr>
-                <m:t>AS=L</m:t>
+                <m:t>AS</m:t>
+              </m:r>
+              <m:r>
+                <w:rPr>
+                  <w:rFonts w:ascii="Cambria Math" w:eastAsia="简宋" w:hAnsi="Cambria Math" w:cs="Times New Roman"/>
+                </w:rPr>
+                <m:t>=</m:t>
+              </m:r>
+              <m:r>
+                <w:rPr>
+                  <w:rFonts w:ascii="Cambria Math" w:eastAsia="简宋" w:hAnsi="Cambria Math" w:cs="Times New Roman"/>
+                </w:rPr>
+                <m:t>L</m:t>
               </m:r>
               <m:sSup>
                 <m:sSupPr>
@@ -3547,7 +3667,13 @@
                 <w:rPr>
                   <w:rFonts w:ascii="Cambria Math" w:eastAsia="简宋" w:hAnsi="Cambria Math" w:cs="Times New Roman"/>
                 </w:rPr>
-                <m:t>ER×</m:t>
+                <m:t>ER</m:t>
+              </m:r>
+              <m:r>
+                <w:rPr>
+                  <w:rFonts w:ascii="Cambria Math" w:eastAsia="简宋" w:hAnsi="Cambria Math" w:cs="Times New Roman"/>
+                </w:rPr>
+                <m:t>×</m:t>
               </m:r>
               <m:sSubSup>
                 <m:sSubSupPr>
@@ -3628,7 +3754,19 @@
                 <w:rPr>
                   <w:rFonts w:ascii="Cambria Math" w:eastAsia="简宋" w:hAnsi="Cambria Math" w:cs="Times New Roman"/>
                 </w:rPr>
-                <m:t>BS=-L</m:t>
+                <m:t>BS</m:t>
+              </m:r>
+              <m:r>
+                <w:rPr>
+                  <w:rFonts w:ascii="Cambria Math" w:eastAsia="简宋" w:hAnsi="Cambria Math" w:cs="Times New Roman"/>
+                </w:rPr>
+                <m:t>=-</m:t>
+              </m:r>
+              <m:r>
+                <w:rPr>
+                  <w:rFonts w:ascii="Cambria Math" w:eastAsia="简宋" w:hAnsi="Cambria Math" w:cs="Times New Roman"/>
+                </w:rPr>
+                <m:t>L</m:t>
               </m:r>
               <m:sSup>
                 <m:sSupPr>
@@ -3668,7 +3806,13 @@
                 <w:rPr>
                   <w:rFonts w:ascii="Cambria Math" w:eastAsia="简宋" w:hAnsi="Cambria Math" w:cs="Times New Roman"/>
                 </w:rPr>
-                <m:t>ER×</m:t>
+                <m:t>ER</m:t>
+              </m:r>
+              <m:r>
+                <w:rPr>
+                  <w:rFonts w:ascii="Cambria Math" w:eastAsia="简宋" w:hAnsi="Cambria Math" w:cs="Times New Roman"/>
+                </w:rPr>
+                <m:t>×</m:t>
               </m:r>
               <m:sSubSup>
                 <m:sSubSupPr>
@@ -4017,341 +4161,211 @@
             <w:rPr>
               <w:rFonts w:ascii="Cambria Math" w:eastAsia="简宋" w:hAnsi="Cambria Math" w:cs="Times New Roman"/>
             </w:rPr>
-            <m:t>L</m:t>
+            <m:t>LF</m:t>
           </m:r>
-          <m:sSubSup>
-            <m:sSubSupPr>
-              <m:ctrlPr>
-                <w:rPr>
-                  <w:rFonts w:ascii="Cambria Math" w:eastAsia="简宋" w:hAnsi="Cambria Math" w:cs="Times New Roman"/>
-                </w:rPr>
-              </m:ctrlPr>
-            </m:sSubSupPr>
-            <m:e>
-              <m:r>
-                <w:rPr>
-                  <w:rFonts w:ascii="Cambria Math" w:eastAsia="简宋" w:hAnsi="Cambria Math" w:cs="Times New Roman"/>
-                </w:rPr>
-                <m:t>F</m:t>
-              </m:r>
-              <m:ctrlPr>
-                <w:rPr>
-                  <w:rFonts w:ascii="Cambria Math" w:eastAsia="简宋" w:hAnsi="Cambria Math" w:cs="Times New Roman"/>
-                  <w:i/>
-                </w:rPr>
-              </m:ctrlPr>
-            </m:e>
-            <m:sub>
-              <m:r>
-                <w:rPr>
-                  <w:rFonts w:ascii="Cambria Math" w:eastAsia="简宋" w:hAnsi="Cambria Math" w:cs="Times New Roman"/>
-                </w:rPr>
-                <m:t>ap</m:t>
-              </m:r>
-            </m:sub>
-            <m:sup>
-              <m:r>
-                <w:rPr>
-                  <w:rFonts w:ascii="Cambria Math" w:eastAsia="简宋" w:hAnsi="Cambria Math" w:cs="Times New Roman"/>
-                </w:rPr>
-                <m:t>i</m:t>
-              </m:r>
-              <m:ctrlPr>
-                <w:rPr>
-                  <w:rFonts w:ascii="Cambria Math" w:eastAsia="简宋" w:hAnsi="Cambria Math" w:cs="Times New Roman"/>
-                  <w:i/>
-                </w:rPr>
-              </m:ctrlPr>
-            </m:sup>
-          </m:sSubSup>
+          <m:r>
+            <m:rPr>
+              <m:sty m:val="p"/>
+            </m:rPr>
+            <w:rPr>
+              <w:rFonts w:ascii="Cambria Math" w:eastAsia="简宋" w:hAnsi="Cambria Math" w:cs="Times New Roman"/>
+            </w:rPr>
+            <m:t>_</m:t>
+          </m:r>
           <m:r>
             <w:rPr>
               <w:rFonts w:ascii="Cambria Math" w:eastAsia="简宋" w:hAnsi="Cambria Math" w:cs="Times New Roman"/>
             </w:rPr>
-            <m:t>∼U</m:t>
+            <m:t>ap</m:t>
           </m:r>
-          <m:d>
-            <m:dPr>
-              <m:ctrlPr>
-                <w:rPr>
-                  <w:rFonts w:ascii="Cambria Math" w:eastAsia="简宋" w:hAnsi="Cambria Math" w:cs="Times New Roman"/>
-                  <w:i/>
-                </w:rPr>
-              </m:ctrlPr>
-            </m:dPr>
-            <m:e>
-              <m:r>
-                <w:rPr>
-                  <w:rFonts w:ascii="Cambria Math" w:eastAsia="简宋" w:hAnsi="Cambria Math" w:cs="Times New Roman"/>
-                </w:rPr>
-                <m:t>L</m:t>
-              </m:r>
-              <m:sSubSup>
-                <m:sSubSupPr>
-                  <m:ctrlPr>
-                    <w:rPr>
-                      <w:rFonts w:ascii="Cambria Math" w:eastAsia="简宋" w:hAnsi="Cambria Math" w:cs="Times New Roman"/>
-                    </w:rPr>
-                  </m:ctrlPr>
-                </m:sSubSupPr>
-                <m:e>
-                  <m:r>
-                    <w:rPr>
-                      <w:rFonts w:ascii="Cambria Math" w:eastAsia="简宋" w:hAnsi="Cambria Math" w:cs="Times New Roman"/>
-                    </w:rPr>
-                    <m:t>F</m:t>
-                  </m:r>
-                  <m:ctrlPr>
-                    <w:rPr>
-                      <w:rFonts w:ascii="Cambria Math" w:eastAsia="简宋" w:hAnsi="Cambria Math" w:cs="Times New Roman"/>
-                      <w:i/>
-                    </w:rPr>
-                  </m:ctrlPr>
-                </m:e>
-                <m:sub>
-                  <m:r>
-                    <w:rPr>
-                      <w:rFonts w:ascii="Cambria Math" w:eastAsia="简宋" w:hAnsi="Cambria Math" w:cs="Times New Roman"/>
-                    </w:rPr>
-                    <m:t>ap</m:t>
-                  </m:r>
-                </m:sub>
-                <m:sup>
-                  <m:r>
-                    <w:rPr>
-                      <w:rFonts w:ascii="Cambria Math" w:eastAsia="简宋" w:hAnsi="Cambria Math" w:cs="Times New Roman"/>
-                    </w:rPr>
-                    <m:t>i</m:t>
-                  </m:r>
-                  <m:ctrlPr>
-                    <w:rPr>
-                      <w:rFonts w:ascii="Cambria Math" w:eastAsia="简宋" w:hAnsi="Cambria Math" w:cs="Times New Roman"/>
-                      <w:i/>
-                    </w:rPr>
-                  </m:ctrlPr>
-                </m:sup>
-              </m:sSubSup>
-              <m:r>
-                <w:rPr>
-                  <w:rFonts w:ascii="Cambria Math" w:eastAsia="简宋" w:hAnsi="Cambria Math" w:cs="Times New Roman"/>
-                </w:rPr>
-                <m:t>,</m:t>
-              </m:r>
-              <m:sSub>
-                <m:sSubPr>
-                  <m:ctrlPr>
-                    <w:rPr>
-                      <w:rFonts w:ascii="Cambria Math" w:eastAsia="简宋" w:hAnsi="Cambria Math" w:cs="Times New Roman"/>
-                    </w:rPr>
-                  </m:ctrlPr>
-                </m:sSubPr>
-                <m:e>
-                  <m:r>
-                    <w:rPr>
-                      <w:rFonts w:ascii="Cambria Math" w:eastAsia="简宋" w:hAnsi="Cambria Math" w:cs="Times New Roman"/>
-                    </w:rPr>
-                    <m:t>α</m:t>
-                  </m:r>
-                </m:e>
-                <m:sub>
-                  <m:r>
-                    <w:rPr>
-                      <w:rFonts w:ascii="Cambria Math" w:eastAsia="简宋" w:hAnsi="Cambria Math" w:cs="Times New Roman"/>
-                    </w:rPr>
-                    <m:t>max</m:t>
-                  </m:r>
-                </m:sub>
-              </m:sSub>
-            </m:e>
-          </m:d>
-          <m:sSubSup>
-            <m:sSubSupPr>
-              <m:ctrlPr>
-                <w:rPr>
-                  <w:rFonts w:ascii="Cambria Math" w:eastAsia="简宋" w:hAnsi="Cambria Math" w:cs="Times New Roman"/>
-                </w:rPr>
-              </m:ctrlPr>
-            </m:sSubSupPr>
-            <m:e>
-              <m:r>
-                <w:rPr>
-                  <w:rFonts w:ascii="Cambria Math" w:eastAsia="简宋" w:hAnsi="Cambria Math" w:cs="Times New Roman"/>
-                </w:rPr>
-                <m:t>η</m:t>
-              </m:r>
-            </m:e>
-            <m:sub>
-              <m:r>
-                <w:rPr>
-                  <w:rFonts w:ascii="Cambria Math" w:eastAsia="简宋" w:hAnsi="Cambria Math" w:cs="Times New Roman"/>
-                </w:rPr>
-                <m:t>i</m:t>
-              </m:r>
-            </m:sub>
-            <m:sup>
-              <m:r>
-                <w:rPr>
-                  <w:rFonts w:ascii="Cambria Math" w:eastAsia="简宋" w:hAnsi="Cambria Math" w:cs="Times New Roman"/>
-                </w:rPr>
-                <m:t>L</m:t>
-              </m:r>
-            </m:sup>
-          </m:sSubSup>
+          <m:r>
+            <m:rPr>
+              <m:sty m:val="p"/>
+            </m:rPr>
+            <w:rPr>
+              <w:rFonts w:ascii="Cambria Math" w:eastAsia="简宋" w:hAnsi="Cambria Math" w:cs="Times New Roman"/>
+            </w:rPr>
+            <m:t>^</m:t>
+          </m:r>
           <m:r>
             <w:rPr>
               <w:rFonts w:ascii="Cambria Math" w:eastAsia="简宋" w:hAnsi="Cambria Math" w:cs="Times New Roman"/>
             </w:rPr>
-            <m:t>∼U</m:t>
+            <m:t>i∼U(LF</m:t>
           </m:r>
-          <m:d>
-            <m:dPr>
-              <m:ctrlPr>
-                <w:rPr>
-                  <w:rFonts w:ascii="Cambria Math" w:eastAsia="简宋" w:hAnsi="Cambria Math" w:cs="Times New Roman"/>
-                  <w:i/>
-                </w:rPr>
-              </m:ctrlPr>
-            </m:dPr>
-            <m:e>
-              <m:sSubSup>
-                <m:sSubSupPr>
-                  <m:ctrlPr>
-                    <w:rPr>
-                      <w:rFonts w:ascii="Cambria Math" w:eastAsia="简宋" w:hAnsi="Cambria Math" w:cs="Times New Roman"/>
-                    </w:rPr>
-                  </m:ctrlPr>
-                </m:sSubSupPr>
-                <m:e>
-                  <m:r>
-                    <w:rPr>
-                      <w:rFonts w:ascii="Cambria Math" w:eastAsia="简宋" w:hAnsi="Cambria Math" w:cs="Times New Roman"/>
-                    </w:rPr>
-                    <m:t>η</m:t>
-                  </m:r>
-                </m:e>
-                <m:sub>
-                  <m:r>
-                    <w:rPr>
-                      <w:rFonts w:ascii="Cambria Math" w:eastAsia="简宋" w:hAnsi="Cambria Math" w:cs="Times New Roman"/>
-                    </w:rPr>
-                    <m:t>i</m:t>
-                  </m:r>
-                </m:sub>
-                <m:sup>
-                  <m:r>
-                    <w:rPr>
-                      <w:rFonts w:ascii="Cambria Math" w:eastAsia="简宋" w:hAnsi="Cambria Math" w:cs="Times New Roman"/>
-                    </w:rPr>
-                    <m:t>L</m:t>
-                  </m:r>
-                </m:sup>
-              </m:sSubSup>
-              <m:r>
-                <w:rPr>
-                  <w:rFonts w:ascii="Cambria Math" w:eastAsia="简宋" w:hAnsi="Cambria Math" w:cs="Times New Roman"/>
-                </w:rPr>
-                <m:t>,</m:t>
-              </m:r>
-              <m:sSubSup>
-                <m:sSubSupPr>
-                  <m:ctrlPr>
-                    <w:rPr>
-                      <w:rFonts w:ascii="Cambria Math" w:eastAsia="简宋" w:hAnsi="Cambria Math" w:cs="Times New Roman"/>
-                    </w:rPr>
-                  </m:ctrlPr>
-                </m:sSubSupPr>
-                <m:e>
-                  <m:r>
-                    <w:rPr>
-                      <w:rFonts w:ascii="Cambria Math" w:eastAsia="简宋" w:hAnsi="Cambria Math" w:cs="Times New Roman"/>
-                    </w:rPr>
-                    <m:t>η</m:t>
-                  </m:r>
-                </m:e>
-                <m:sub>
-                  <m:r>
-                    <w:rPr>
-                      <w:rFonts w:ascii="Cambria Math" w:eastAsia="简宋" w:hAnsi="Cambria Math" w:cs="Times New Roman"/>
-                    </w:rPr>
-                    <m:t>max</m:t>
-                  </m:r>
-                </m:sub>
-                <m:sup>
-                  <m:r>
-                    <w:rPr>
-                      <w:rFonts w:ascii="Cambria Math" w:eastAsia="简宋" w:hAnsi="Cambria Math" w:cs="Times New Roman"/>
-                    </w:rPr>
-                    <m:t>L</m:t>
-                  </m:r>
-                </m:sup>
-              </m:sSubSup>
-            </m:e>
-          </m:d>
+          <m:r>
+            <m:rPr>
+              <m:sty m:val="p"/>
+            </m:rPr>
+            <w:rPr>
+              <w:rFonts w:ascii="Cambria Math" w:eastAsia="简宋" w:hAnsi="Cambria Math" w:cs="Times New Roman"/>
+            </w:rPr>
+            <m:t>_</m:t>
+          </m:r>
           <m:r>
             <w:rPr>
               <w:rFonts w:ascii="Cambria Math" w:eastAsia="简宋" w:hAnsi="Cambria Math" w:cs="Times New Roman"/>
             </w:rPr>
-            <m:t xml:space="preserve">      if </m:t>
+            <m:t>ap</m:t>
           </m:r>
-          <m:sSubSup>
-            <m:sSubSupPr>
-              <m:ctrlPr>
-                <w:rPr>
-                  <w:rFonts w:ascii="Cambria Math" w:eastAsia="简宋" w:hAnsi="Cambria Math" w:cs="Times New Roman"/>
-                  <w:i/>
-                </w:rPr>
-              </m:ctrlPr>
-            </m:sSubSupPr>
-            <m:e>
-              <m:r>
-                <w:rPr>
-                  <w:rFonts w:ascii="Cambria Math" w:eastAsia="简宋" w:hAnsi="Cambria Math" w:cs="Times New Roman"/>
-                </w:rPr>
-                <m:t>LF</m:t>
-              </m:r>
-            </m:e>
-            <m:sub>
-              <m:sSub>
-                <m:sSubPr>
-                  <m:ctrlPr>
-                    <w:rPr>
-                      <w:rFonts w:ascii="Cambria Math" w:eastAsia="简宋" w:hAnsi="Cambria Math" w:cs="Times New Roman"/>
-                      <w:i/>
-                    </w:rPr>
-                  </m:ctrlPr>
-                </m:sSubPr>
-                <m:e>
-                  <m:r>
-                    <w:rPr>
-                      <w:rFonts w:ascii="Cambria Math" w:eastAsia="简宋" w:hAnsi="Cambria Math" w:cs="Times New Roman"/>
-                    </w:rPr>
-                    <m:t>P</m:t>
-                  </m:r>
-                </m:e>
-                <m:sub>
-                  <m:r>
-                    <w:rPr>
-                      <w:rFonts w:ascii="Cambria Math" w:eastAsia="简宋" w:hAnsi="Cambria Math" w:cs="Times New Roman"/>
-                    </w:rPr>
-                    <m:t>t</m:t>
-                  </m:r>
-                </m:sub>
-              </m:sSub>
-            </m:sub>
-            <m:sup>
-              <m:r>
-                <w:rPr>
-                  <w:rFonts w:ascii="Cambria Math" w:eastAsia="简宋" w:hAnsi="Cambria Math" w:cs="Times New Roman"/>
-                </w:rPr>
-                <m:t>i</m:t>
-              </m:r>
-            </m:sup>
-          </m:sSubSup>
+          <m:r>
+            <m:rPr>
+              <m:sty m:val="p"/>
+            </m:rPr>
+            <w:rPr>
+              <w:rFonts w:ascii="Cambria Math" w:eastAsia="简宋" w:hAnsi="Cambria Math" w:cs="Times New Roman"/>
+            </w:rPr>
+            <m:t>^</m:t>
+          </m:r>
           <m:r>
             <w:rPr>
               <w:rFonts w:ascii="Cambria Math" w:eastAsia="简宋" w:hAnsi="Cambria Math" w:cs="Times New Roman"/>
             </w:rPr>
-            <m:t>&gt;0</m:t>
+            <m:t>i,α</m:t>
+          </m:r>
+          <m:r>
+            <m:rPr>
+              <m:sty m:val="p"/>
+            </m:rPr>
+            <w:rPr>
+              <w:rFonts w:ascii="Cambria Math" w:eastAsia="简宋" w:hAnsi="Cambria Math" w:cs="Times New Roman"/>
+            </w:rPr>
+            <m:t>_</m:t>
+          </m:r>
+          <m:r>
+            <w:rPr>
+              <w:rFonts w:ascii="Cambria Math" w:eastAsia="简宋" w:hAnsi="Cambria Math" w:cs="Times New Roman"/>
+            </w:rPr>
+            <m:t>max )</m:t>
+          </m:r>
+          <m:r>
+            <m:rPr>
+              <m:sty m:val="p"/>
+            </m:rPr>
+            <w:rPr>
+              <w:rFonts w:ascii="Cambria Math" w:eastAsia="简宋" w:hAnsi="Cambria Math" w:cs="Times New Roman"/>
+            </w:rPr>
+            <m:t xml:space="preserve"> </m:t>
+          </m:r>
+          <m:r>
+            <w:rPr>
+              <w:rFonts w:ascii="Cambria Math" w:eastAsia="简宋" w:hAnsi="Cambria Math" w:cs="Times New Roman"/>
+            </w:rPr>
+            <m:t>η</m:t>
+          </m:r>
+          <m:r>
+            <m:rPr>
+              <m:sty m:val="p"/>
+            </m:rPr>
+            <w:rPr>
+              <w:rFonts w:ascii="Cambria Math" w:eastAsia="简宋" w:hAnsi="Cambria Math" w:cs="Times New Roman"/>
+            </w:rPr>
+            <m:t>_</m:t>
+          </m:r>
+          <m:r>
+            <w:rPr>
+              <w:rFonts w:ascii="Cambria Math" w:eastAsia="简宋" w:hAnsi="Cambria Math" w:cs="Times New Roman"/>
+            </w:rPr>
+            <m:t>i</m:t>
+          </m:r>
+          <m:r>
+            <m:rPr>
+              <m:sty m:val="p"/>
+            </m:rPr>
+            <w:rPr>
+              <w:rFonts w:ascii="Cambria Math" w:eastAsia="简宋" w:hAnsi="Cambria Math" w:cs="Times New Roman"/>
+            </w:rPr>
+            <m:t>^</m:t>
+          </m:r>
+          <m:r>
+            <w:rPr>
+              <w:rFonts w:ascii="Cambria Math" w:eastAsia="简宋" w:hAnsi="Cambria Math" w:cs="Times New Roman"/>
+            </w:rPr>
+            <m:t>L∼U(η</m:t>
+          </m:r>
+          <m:r>
+            <m:rPr>
+              <m:sty m:val="p"/>
+            </m:rPr>
+            <w:rPr>
+              <w:rFonts w:ascii="Cambria Math" w:eastAsia="简宋" w:hAnsi="Cambria Math" w:cs="Times New Roman"/>
+            </w:rPr>
+            <m:t>_</m:t>
+          </m:r>
+          <m:r>
+            <w:rPr>
+              <w:rFonts w:ascii="Cambria Math" w:eastAsia="简宋" w:hAnsi="Cambria Math" w:cs="Times New Roman"/>
+            </w:rPr>
+            <m:t>i</m:t>
+          </m:r>
+          <m:r>
+            <m:rPr>
+              <m:sty m:val="p"/>
+            </m:rPr>
+            <w:rPr>
+              <w:rFonts w:ascii="Cambria Math" w:eastAsia="简宋" w:hAnsi="Cambria Math" w:cs="Times New Roman"/>
+            </w:rPr>
+            <m:t>^</m:t>
+          </m:r>
+          <m:r>
+            <w:rPr>
+              <w:rFonts w:ascii="Cambria Math" w:eastAsia="简宋" w:hAnsi="Cambria Math" w:cs="Times New Roman"/>
+            </w:rPr>
+            <m:t>L,η</m:t>
+          </m:r>
+          <m:r>
+            <m:rPr>
+              <m:sty m:val="p"/>
+            </m:rPr>
+            <w:rPr>
+              <w:rFonts w:ascii="Cambria Math" w:eastAsia="简宋" w:hAnsi="Cambria Math" w:cs="Times New Roman"/>
+            </w:rPr>
+            <m:t>_</m:t>
+          </m:r>
+          <m:r>
+            <w:rPr>
+              <w:rFonts w:ascii="Cambria Math" w:eastAsia="简宋" w:hAnsi="Cambria Math" w:cs="Times New Roman"/>
+            </w:rPr>
+            <m:t>max</m:t>
+          </m:r>
+          <m:r>
+            <m:rPr>
+              <m:sty m:val="p"/>
+            </m:rPr>
+            <w:rPr>
+              <w:rFonts w:ascii="Cambria Math" w:eastAsia="简宋" w:hAnsi="Cambria Math" w:cs="Times New Roman"/>
+            </w:rPr>
+            <m:t>^</m:t>
+          </m:r>
+          <m:r>
+            <w:rPr>
+              <w:rFonts w:ascii="Cambria Math" w:eastAsia="简宋" w:hAnsi="Cambria Math" w:cs="Times New Roman"/>
+            </w:rPr>
+            <m:t xml:space="preserve">L )       if </m:t>
+          </m:r>
+          <m:r>
+            <w:rPr>
+              <w:rFonts w:ascii="Cambria Math" w:eastAsia="简宋" w:hAnsi="Cambria Math" w:cs="Times New Roman"/>
+            </w:rPr>
+            <m:t>〖</m:t>
+          </m:r>
+          <m:r>
+            <w:rPr>
+              <w:rFonts w:ascii="Cambria Math" w:eastAsia="简宋" w:hAnsi="Cambria Math" w:cs="Times New Roman"/>
+            </w:rPr>
+            <m:t>LF</m:t>
+          </m:r>
+          <m:r>
+            <w:rPr>
+              <w:rFonts w:ascii="Cambria Math" w:eastAsia="简宋" w:hAnsi="Cambria Math" w:cs="Times New Roman"/>
+            </w:rPr>
+            <m:t>〗</m:t>
+          </m:r>
+          <m:r>
+            <w:rPr>
+              <w:rFonts w:ascii="Cambria Math" w:eastAsia="简宋" w:hAnsi="Cambria Math" w:cs="Times New Roman"/>
+            </w:rPr>
+            <m:t>_(P_t)^i&gt;0</m:t>
           </m:r>
         </m:oMath>
       </m:oMathPara>
@@ -4984,7 +4998,19 @@
             <w:rPr>
               <w:rFonts w:ascii="Cambria Math" w:eastAsia="简宋" w:hAnsi="Cambria Math" w:cs="Times New Roman"/>
             </w:rPr>
-            <m:t>∼N(0,</m:t>
+            <m:t>∼</m:t>
+          </m:r>
+          <m:r>
+            <w:rPr>
+              <w:rFonts w:ascii="Cambria Math" w:eastAsia="简宋" w:hAnsi="Cambria Math" w:cs="Times New Roman"/>
+            </w:rPr>
+            <m:t>N</m:t>
+          </m:r>
+          <m:r>
+            <w:rPr>
+              <w:rFonts w:ascii="Cambria Math" w:eastAsia="简宋" w:hAnsi="Cambria Math" w:cs="Times New Roman"/>
+            </w:rPr>
+            <m:t>(0,</m:t>
           </m:r>
           <m:sSub>
             <m:sSubPr>
@@ -5056,7 +5082,19 @@
             <w:rPr>
               <w:rFonts w:ascii="Cambria Math" w:eastAsia="简宋" w:hAnsi="Cambria Math" w:cs="Times New Roman"/>
             </w:rPr>
-            <m:t>∼N(0,</m:t>
+            <m:t>∼</m:t>
+          </m:r>
+          <m:r>
+            <w:rPr>
+              <w:rFonts w:ascii="Cambria Math" w:eastAsia="简宋" w:hAnsi="Cambria Math" w:cs="Times New Roman"/>
+            </w:rPr>
+            <m:t>N</m:t>
+          </m:r>
+          <m:r>
+            <w:rPr>
+              <w:rFonts w:ascii="Cambria Math" w:eastAsia="简宋" w:hAnsi="Cambria Math" w:cs="Times New Roman"/>
+            </w:rPr>
+            <m:t>(0,</m:t>
           </m:r>
           <m:sSub>
             <m:sSubPr>
@@ -5129,7 +5167,19 @@
             <w:rPr>
               <w:rFonts w:ascii="Cambria Math" w:eastAsia="简宋" w:hAnsi="Cambria Math" w:cs="Times New Roman"/>
             </w:rPr>
-            <m:t>∼U(1,</m:t>
+            <m:t>∼</m:t>
+          </m:r>
+          <m:r>
+            <w:rPr>
+              <w:rFonts w:ascii="Cambria Math" w:eastAsia="简宋" w:hAnsi="Cambria Math" w:cs="Times New Roman"/>
+            </w:rPr>
+            <m:t>U</m:t>
+          </m:r>
+          <m:r>
+            <w:rPr>
+              <w:rFonts w:ascii="Cambria Math" w:eastAsia="简宋" w:hAnsi="Cambria Math" w:cs="Times New Roman"/>
+            </w:rPr>
+            <m:t>(1,</m:t>
           </m:r>
           <m:sSub>
             <m:sSubPr>
@@ -5570,7 +5620,19 @@
                     <w:rPr>
                       <w:rFonts w:ascii="Cambria Math" w:eastAsia="简宋" w:hAnsi="Cambria Math" w:cs="Times New Roman"/>
                     </w:rPr>
-                    <m:t>t-1</m:t>
+                    <m:t>t</m:t>
+                  </m:r>
+                  <m:r>
+                    <w:rPr>
+                      <w:rFonts w:ascii="Cambria Math" w:eastAsia="简宋" w:hAnsi="Cambria Math" w:cs="Times New Roman"/>
+                    </w:rPr>
+                    <m:t>-</m:t>
+                  </m:r>
+                  <m:r>
+                    <w:rPr>
+                      <w:rFonts w:ascii="Cambria Math" w:eastAsia="简宋" w:hAnsi="Cambria Math" w:cs="Times New Roman"/>
+                    </w:rPr>
+                    <m:t>1</m:t>
                   </m:r>
                 </m:sub>
               </m:sSub>
@@ -5601,7 +5663,19 @@
                     <w:rPr>
                       <w:rFonts w:ascii="Cambria Math" w:eastAsia="简宋" w:hAnsi="Cambria Math" w:cs="Times New Roman"/>
                     </w:rPr>
-                    <m:t>t-2</m:t>
+                    <m:t>t</m:t>
+                  </m:r>
+                  <m:r>
+                    <w:rPr>
+                      <w:rFonts w:ascii="Cambria Math" w:eastAsia="简宋" w:hAnsi="Cambria Math" w:cs="Times New Roman"/>
+                    </w:rPr>
+                    <m:t>-</m:t>
+                  </m:r>
+                  <m:r>
+                    <w:rPr>
+                      <w:rFonts w:ascii="Cambria Math" w:eastAsia="简宋" w:hAnsi="Cambria Math" w:cs="Times New Roman"/>
+                    </w:rPr>
+                    <m:t>2</m:t>
                   </m:r>
                 </m:sub>
               </m:sSub>
@@ -5628,7 +5702,19 @@
                     <w:rPr>
                       <w:rFonts w:ascii="Cambria Math" w:eastAsia="简宋" w:hAnsi="Cambria Math" w:cs="Times New Roman"/>
                     </w:rPr>
-                    <m:t>t-1</m:t>
+                    <m:t>t</m:t>
+                  </m:r>
+                  <m:r>
+                    <w:rPr>
+                      <w:rFonts w:ascii="Cambria Math" w:eastAsia="简宋" w:hAnsi="Cambria Math" w:cs="Times New Roman"/>
+                    </w:rPr>
+                    <m:t>-</m:t>
+                  </m:r>
+                  <m:r>
+                    <w:rPr>
+                      <w:rFonts w:ascii="Cambria Math" w:eastAsia="简宋" w:hAnsi="Cambria Math" w:cs="Times New Roman"/>
+                    </w:rPr>
+                    <m:t>1</m:t>
                   </m:r>
                 </m:sub>
               </m:sSub>
@@ -5647,7 +5733,19 @@
             <w:rPr>
               <w:rFonts w:ascii="Cambria Math" w:eastAsia="简宋" w:hAnsi="Cambria Math" w:cs="Times New Roman"/>
             </w:rPr>
-            <m:t xml:space="preserve">×10,000   and  </m:t>
+            <m:t xml:space="preserve">×10,000   </m:t>
+          </m:r>
+          <m:r>
+            <w:rPr>
+              <w:rFonts w:ascii="Cambria Math" w:eastAsia="简宋" w:hAnsi="Cambria Math" w:cs="Times New Roman"/>
+            </w:rPr>
+            <m:t>and</m:t>
+          </m:r>
+          <m:r>
+            <w:rPr>
+              <w:rFonts w:ascii="Cambria Math" w:eastAsia="简宋" w:hAnsi="Cambria Math" w:cs="Times New Roman"/>
+            </w:rPr>
+            <m:t xml:space="preserve">  </m:t>
           </m:r>
           <m:sSup>
             <m:sSupPr>
@@ -5679,7 +5777,31 @@
             <w:rPr>
               <w:rFonts w:ascii="Cambria Math" w:eastAsia="简宋" w:hAnsi="Cambria Math" w:cs="Times New Roman"/>
             </w:rPr>
-            <m:t>_at∼U(</m:t>
+            <m:t>_</m:t>
+          </m:r>
+          <m:r>
+            <w:rPr>
+              <w:rFonts w:ascii="Cambria Math" w:eastAsia="简宋" w:hAnsi="Cambria Math" w:cs="Times New Roman"/>
+            </w:rPr>
+            <m:t>at</m:t>
+          </m:r>
+          <m:r>
+            <w:rPr>
+              <w:rFonts w:ascii="Cambria Math" w:eastAsia="简宋" w:hAnsi="Cambria Math" w:cs="Times New Roman"/>
+            </w:rPr>
+            <m:t>∼</m:t>
+          </m:r>
+          <m:r>
+            <w:rPr>
+              <w:rFonts w:ascii="Cambria Math" w:eastAsia="简宋" w:hAnsi="Cambria Math" w:cs="Times New Roman"/>
+            </w:rPr>
+            <m:t>U</m:t>
+          </m:r>
+          <m:r>
+            <w:rPr>
+              <w:rFonts w:ascii="Cambria Math" w:eastAsia="简宋" w:hAnsi="Cambria Math" w:cs="Times New Roman"/>
+            </w:rPr>
+            <m:t>(</m:t>
           </m:r>
           <m:sSubSup>
             <m:sSubSupPr>
@@ -6998,14 +7120,7 @@
           <w:rFonts w:ascii="Times New Roman" w:eastAsia="简宋" w:hAnsi="Times New Roman" w:cs="Times New Roman"/>
           <w:iCs/>
         </w:rPr>
-        <w:t>在被动</w:t>
-      </w:r>
-      <w:r>
-        <w:rPr>
-          <w:rFonts w:ascii="Times New Roman" w:eastAsia="简宋" w:hAnsi="Times New Roman" w:cs="Times New Roman"/>
-          <w:iCs/>
-        </w:rPr>
-        <w:t>（</w:t>
+        <w:t>在被动（</w:t>
       </w:r>
       <w:r>
         <w:rPr>
@@ -7019,6 +7134,62 @@
           <w:rFonts w:ascii="Times New Roman" w:eastAsia="简宋" w:hAnsi="Times New Roman" w:cs="Times New Roman"/>
           <w:iCs/>
         </w:rPr>
+        <w:t>）做市和激进（</w:t>
+      </w:r>
+      <w:r>
+        <w:rPr>
+          <w:rFonts w:ascii="Times New Roman" w:eastAsia="简宋" w:hAnsi="Times New Roman" w:cs="Times New Roman"/>
+          <w:iCs/>
+        </w:rPr>
+        <w:t>aggressive</w:t>
+      </w:r>
+      <w:r>
+        <w:rPr>
+          <w:rFonts w:ascii="Times New Roman" w:eastAsia="简宋" w:hAnsi="Times New Roman" w:cs="Times New Roman"/>
+          <w:iCs/>
+        </w:rPr>
+        <w:t>）做市之间切换。</w:t>
+      </w:r>
+      <w:r>
+        <w:rPr>
+          <w:rFonts w:ascii="Times New Roman" w:eastAsia="简宋" w:hAnsi="Times New Roman" w:cs="Times New Roman"/>
+          <w:iCs/>
+        </w:rPr>
+        <w:t xml:space="preserve"> </w:t>
+      </w:r>
+      <w:r>
+        <w:rPr>
+          <w:rFonts w:ascii="Times New Roman" w:eastAsia="简宋" w:hAnsi="Times New Roman" w:cs="Times New Roman"/>
+          <w:iCs/>
+        </w:rPr>
+        <w:t>在通常情况下，</w:t>
+      </w:r>
+      <w:r>
+        <w:rPr>
+          <w:rFonts w:ascii="Times New Roman" w:eastAsia="简宋" w:hAnsi="Times New Roman" w:cs="Times New Roman"/>
+          <w:iCs/>
+        </w:rPr>
+        <w:t xml:space="preserve">HFT </w:t>
+      </w:r>
+      <w:r>
+        <w:rPr>
+          <w:rFonts w:ascii="Times New Roman" w:eastAsia="简宋" w:hAnsi="Times New Roman" w:cs="Times New Roman"/>
+          <w:iCs/>
+        </w:rPr>
+        <w:t>使用被动做市为整个市场交易提供流动性，他们根据最新交易价格或最佳询价（</w:t>
+      </w:r>
+      <w:r>
+        <w:rPr>
+          <w:rFonts w:ascii="Times New Roman" w:eastAsia="简宋" w:hAnsi="Times New Roman" w:cs="Times New Roman"/>
+          <w:iCs/>
+        </w:rPr>
+        <w:t>best ask</w:t>
+      </w:r>
+      <w:r>
+        <w:rPr>
+          <w:rFonts w:ascii="Times New Roman" w:eastAsia="简宋" w:hAnsi="Times New Roman" w:cs="Times New Roman"/>
+          <w:iCs/>
+        </w:rPr>
         <w:t>）</w:t>
       </w:r>
       <w:r>
@@ -7026,104 +7197,6 @@
           <w:rFonts w:ascii="Times New Roman" w:eastAsia="简宋" w:hAnsi="Times New Roman" w:cs="Times New Roman"/>
           <w:iCs/>
         </w:rPr>
-        <w:t>做市和激进</w:t>
-      </w:r>
-      <w:r>
-        <w:rPr>
-          <w:rFonts w:ascii="Times New Roman" w:eastAsia="简宋" w:hAnsi="Times New Roman" w:cs="Times New Roman"/>
-          <w:iCs/>
-        </w:rPr>
-        <w:t>（</w:t>
-      </w:r>
-      <w:r>
-        <w:rPr>
-          <w:rFonts w:ascii="Times New Roman" w:eastAsia="简宋" w:hAnsi="Times New Roman" w:cs="Times New Roman"/>
-          <w:iCs/>
-        </w:rPr>
-        <w:t>aggressive</w:t>
-      </w:r>
-      <w:r>
-        <w:rPr>
-          <w:rFonts w:ascii="Times New Roman" w:eastAsia="简宋" w:hAnsi="Times New Roman" w:cs="Times New Roman"/>
-          <w:iCs/>
-        </w:rPr>
-        <w:t>）</w:t>
-      </w:r>
-      <w:r>
-        <w:rPr>
-          <w:rFonts w:ascii="Times New Roman" w:eastAsia="简宋" w:hAnsi="Times New Roman" w:cs="Times New Roman"/>
-          <w:iCs/>
-        </w:rPr>
-        <w:t>做市之间切换。</w:t>
-      </w:r>
-      <w:r>
-        <w:rPr>
-          <w:rFonts w:ascii="Times New Roman" w:eastAsia="简宋" w:hAnsi="Times New Roman" w:cs="Times New Roman"/>
-          <w:iCs/>
-        </w:rPr>
-        <w:t xml:space="preserve"> </w:t>
-      </w:r>
-      <w:r>
-        <w:rPr>
-          <w:rFonts w:ascii="Times New Roman" w:eastAsia="简宋" w:hAnsi="Times New Roman" w:cs="Times New Roman"/>
-          <w:iCs/>
-        </w:rPr>
-        <w:t>在通常情况下，</w:t>
-      </w:r>
-      <w:r>
-        <w:rPr>
-          <w:rFonts w:ascii="Times New Roman" w:eastAsia="简宋" w:hAnsi="Times New Roman" w:cs="Times New Roman"/>
-          <w:iCs/>
-        </w:rPr>
-        <w:t xml:space="preserve">HFT </w:t>
-      </w:r>
-      <w:r>
-        <w:rPr>
-          <w:rFonts w:ascii="Times New Roman" w:eastAsia="简宋" w:hAnsi="Times New Roman" w:cs="Times New Roman"/>
-          <w:iCs/>
-        </w:rPr>
-        <w:t>使用被动做市</w:t>
-      </w:r>
-      <w:r>
-        <w:rPr>
-          <w:rFonts w:ascii="Times New Roman" w:eastAsia="简宋" w:hAnsi="Times New Roman" w:cs="Times New Roman"/>
-          <w:iCs/>
-        </w:rPr>
-        <w:t>为整个市场交易提供流动性</w:t>
-      </w:r>
-      <w:r>
-        <w:rPr>
-          <w:rFonts w:ascii="Times New Roman" w:eastAsia="简宋" w:hAnsi="Times New Roman" w:cs="Times New Roman"/>
-          <w:iCs/>
-        </w:rPr>
-        <w:t>，他们根据最新交易价格或最佳询价</w:t>
-      </w:r>
-      <w:r>
-        <w:rPr>
-          <w:rFonts w:ascii="Times New Roman" w:eastAsia="简宋" w:hAnsi="Times New Roman" w:cs="Times New Roman"/>
-          <w:iCs/>
-        </w:rPr>
-        <w:t>（</w:t>
-      </w:r>
-      <w:r>
-        <w:rPr>
-          <w:rFonts w:ascii="Times New Roman" w:eastAsia="简宋" w:hAnsi="Times New Roman" w:cs="Times New Roman"/>
-          <w:iCs/>
-        </w:rPr>
-        <w:t>best ask</w:t>
-      </w:r>
-      <w:r>
-        <w:rPr>
-          <w:rFonts w:ascii="Times New Roman" w:eastAsia="简宋" w:hAnsi="Times New Roman" w:cs="Times New Roman"/>
-          <w:iCs/>
-        </w:rPr>
-        <w:t>）</w:t>
-      </w:r>
-      <w:r>
-        <w:rPr>
-          <w:rFonts w:ascii="Times New Roman" w:eastAsia="简宋" w:hAnsi="Times New Roman" w:cs="Times New Roman"/>
-          <w:iCs/>
-        </w:rPr>
         <w:t>/</w:t>
       </w:r>
       <w:r>
@@ -7131,14 +7204,7 @@
           <w:rFonts w:ascii="Times New Roman" w:eastAsia="简宋" w:hAnsi="Times New Roman" w:cs="Times New Roman"/>
           <w:iCs/>
         </w:rPr>
-        <w:t>买价</w:t>
-      </w:r>
-      <w:r>
-        <w:rPr>
-          <w:rFonts w:ascii="Times New Roman" w:eastAsia="简宋" w:hAnsi="Times New Roman" w:cs="Times New Roman"/>
-          <w:iCs/>
-        </w:rPr>
-        <w:t>（</w:t>
+        <w:t>买价（</w:t>
       </w:r>
       <w:r>
         <w:rPr>
@@ -7152,14 +7218,7 @@
           <w:rFonts w:ascii="Times New Roman" w:eastAsia="简宋" w:hAnsi="Times New Roman" w:cs="Times New Roman"/>
           <w:iCs/>
         </w:rPr>
-        <w:t>）</w:t>
-      </w:r>
-      <w:r>
-        <w:rPr>
-          <w:rFonts w:ascii="Times New Roman" w:eastAsia="简宋" w:hAnsi="Times New Roman" w:cs="Times New Roman"/>
-          <w:iCs/>
-        </w:rPr>
-        <w:t>进行报价以赚取价差。</w:t>
+        <w:t>）进行报价以赚取价差。</w:t>
       </w:r>
       <w:r>
         <w:rPr>
@@ -7964,7 +8023,7 @@
       <w:pPr>
         <w:spacing w:line="360" w:lineRule="auto"/>
         <w:rPr>
-          <w:rFonts w:ascii="Times New Roman" w:eastAsia="简宋" w:hAnsi="Times New Roman" w:cs="Times New Roman" w:hint="eastAsia"/>
+          <w:rFonts w:ascii="Times New Roman" w:eastAsia="简宋" w:hAnsi="Times New Roman" w:cs="Times New Roman"/>
           <w:b/>
           <w:bCs/>
           <w:i/>
@@ -8444,7 +8503,37 @@
                 <w:rPr>
                   <w:rFonts w:ascii="Cambria Math" w:eastAsia="简宋" w:hAnsi="Cambria Math" w:cs="Times New Roman"/>
                 </w:rPr>
-                <m:t>Passive:Q=min(</m:t>
+                <m:t>Passive</m:t>
+              </m:r>
+              <m:r>
+                <w:rPr>
+                  <w:rFonts w:ascii="Cambria Math" w:eastAsia="简宋" w:hAnsi="Cambria Math" w:cs="Times New Roman"/>
+                </w:rPr>
+                <m:t>:</m:t>
+              </m:r>
+              <m:r>
+                <w:rPr>
+                  <w:rFonts w:ascii="Cambria Math" w:eastAsia="简宋" w:hAnsi="Cambria Math" w:cs="Times New Roman"/>
+                </w:rPr>
+                <m:t>Q</m:t>
+              </m:r>
+              <m:r>
+                <w:rPr>
+                  <w:rFonts w:ascii="Cambria Math" w:eastAsia="简宋" w:hAnsi="Cambria Math" w:cs="Times New Roman"/>
+                </w:rPr>
+                <m:t>=</m:t>
+              </m:r>
+              <m:r>
+                <w:rPr>
+                  <w:rFonts w:ascii="Cambria Math" w:eastAsia="简宋" w:hAnsi="Cambria Math" w:cs="Times New Roman"/>
+                </w:rPr>
+                <m:t>min</m:t>
+              </m:r>
+              <m:r>
+                <w:rPr>
+                  <w:rFonts w:ascii="Cambria Math" w:eastAsia="简宋" w:hAnsi="Cambria Math" w:cs="Times New Roman"/>
+                </w:rPr>
+                <m:t>(</m:t>
               </m:r>
               <m:sSub>
                 <m:sSubPr>
@@ -8580,7 +8669,25 @@
                 <w:rPr>
                   <w:rFonts w:ascii="Cambria Math" w:eastAsia="简宋" w:hAnsi="Cambria Math" w:cs="Times New Roman"/>
                 </w:rPr>
-                <m:t>Aggressive:Q=</m:t>
+                <m:t>Aggressive</m:t>
+              </m:r>
+              <m:r>
+                <w:rPr>
+                  <w:rFonts w:ascii="Cambria Math" w:eastAsia="简宋" w:hAnsi="Cambria Math" w:cs="Times New Roman"/>
+                </w:rPr>
+                <m:t>:</m:t>
+              </m:r>
+              <m:r>
+                <w:rPr>
+                  <w:rFonts w:ascii="Cambria Math" w:eastAsia="简宋" w:hAnsi="Cambria Math" w:cs="Times New Roman"/>
+                </w:rPr>
+                <m:t>Q</m:t>
+              </m:r>
+              <m:r>
+                <w:rPr>
+                  <w:rFonts w:ascii="Cambria Math" w:eastAsia="简宋" w:hAnsi="Cambria Math" w:cs="Times New Roman"/>
+                </w:rPr>
+                <m:t>=</m:t>
               </m:r>
               <m:r>
                 <m:rPr>
@@ -9125,19 +9232,7 @@
           <w:rPr>
             <w:rFonts w:ascii="Cambria Math" w:eastAsia="简宋" w:hAnsi="Cambria Math" w:cs="Times New Roman"/>
           </w:rPr>
-          <m:t>&lt;</m:t>
-        </m:r>
-        <m:r>
-          <w:rPr>
-            <w:rFonts w:ascii="Cambria Math" w:eastAsia="简宋" w:hAnsi="Cambria Math" w:cs="Times New Roman"/>
-          </w:rPr>
-          <m:t>NT</m:t>
-        </m:r>
-        <m:r>
-          <w:rPr>
-            <w:rFonts w:ascii="Cambria Math" w:eastAsia="简宋" w:hAnsi="Cambria Math" w:cs="Times New Roman"/>
-          </w:rPr>
-          <m:t>*0.5</m:t>
+          <m:t>&lt;NT*0.5</m:t>
         </m:r>
       </m:oMath>
       <w:r>
@@ -9172,7 +9267,7 @@
         <w:spacing w:line="360" w:lineRule="auto"/>
         <w:ind w:firstLineChars="0"/>
         <w:rPr>
-          <w:rFonts w:ascii="Times New Roman" w:eastAsia="简宋" w:hAnsi="Times New Roman" w:cs="Times New Roman" w:hint="eastAsia"/>
+          <w:rFonts w:ascii="Times New Roman" w:eastAsia="简宋" w:hAnsi="Times New Roman" w:cs="Times New Roman"/>
           <w:iCs/>
         </w:rPr>
       </w:pPr>
@@ -9356,7 +9451,7 @@
         <w:spacing w:line="360" w:lineRule="auto"/>
         <w:ind w:firstLineChars="0"/>
         <w:rPr>
-          <w:rFonts w:ascii="Times New Roman" w:eastAsia="简宋" w:hAnsi="Times New Roman" w:cs="Times New Roman" w:hint="eastAsia"/>
+          <w:rFonts w:ascii="Times New Roman" w:eastAsia="简宋" w:hAnsi="Times New Roman" w:cs="Times New Roman"/>
           <w:iCs/>
         </w:rPr>
       </w:pPr>
@@ -9471,9 +9566,6 @@
     <w:p>
       <w:pPr>
         <w:pStyle w:val="a5"/>
-        <w:rPr>
-          <w:rFonts w:hint="eastAsia"/>
-        </w:rPr>
       </w:pPr>
       <w:r>
         <w:rPr>

</xml_diff>